<commit_message>
Módosított reg teszt dokumentáció
</commit_message>
<xml_diff>
--- a/reg_teszt.docx
+++ b/reg_teszt.docx
@@ -175,12 +175,202 @@
       </w:pPr>
       <w:r>
         <w:rPr>
-          <w:rFonts w:ascii="Times New Roman" w:hAnsi="Times New Roman" w:cs="Times New Roman"/>
           <w:noProof/>
-          <w:sz w:val="24"/>
-          <w:szCs w:val="24"/>
         </w:rPr>
         <w:lastRenderedPageBreak/>
+        <mc:AlternateContent>
+          <mc:Choice Requires="wps">
+            <w:drawing>
+              <wp:anchor distT="0" distB="0" distL="114300" distR="114300" simplePos="0" relativeHeight="251665408" behindDoc="0" locked="0" layoutInCell="1" allowOverlap="1" wp14:anchorId="35D78A8E" wp14:editId="4D418823">
+                <wp:simplePos x="0" y="0"/>
+                <wp:positionH relativeFrom="column">
+                  <wp:posOffset>7620</wp:posOffset>
+                </wp:positionH>
+                <wp:positionV relativeFrom="paragraph">
+                  <wp:posOffset>3453130</wp:posOffset>
+                </wp:positionV>
+                <wp:extent cx="5753100" cy="635"/>
+                <wp:effectExtent l="0" t="0" r="0" b="0"/>
+                <wp:wrapTopAndBottom/>
+                <wp:docPr id="1100733741" name="Text Box 1"/>
+                <wp:cNvGraphicFramePr/>
+                <a:graphic xmlns:a="http://schemas.openxmlformats.org/drawingml/2006/main">
+                  <a:graphicData uri="http://schemas.microsoft.com/office/word/2010/wordprocessingShape">
+                    <wps:wsp>
+                      <wps:cNvSpPr txBox="1"/>
+                      <wps:spPr>
+                        <a:xfrm>
+                          <a:off x="0" y="0"/>
+                          <a:ext cx="5753100" cy="635"/>
+                        </a:xfrm>
+                        <a:prstGeom prst="rect">
+                          <a:avLst/>
+                        </a:prstGeom>
+                        <a:solidFill>
+                          <a:prstClr val="white"/>
+                        </a:solidFill>
+                        <a:ln>
+                          <a:noFill/>
+                        </a:ln>
+                      </wps:spPr>
+                      <wps:txbx>
+                        <w:txbxContent>
+                          <w:p>
+                            <w:pPr>
+                              <w:pStyle w:val="Caption"/>
+                              <w:rPr>
+                                <w:rFonts w:ascii="Times New Roman" w:hAnsi="Times New Roman" w:cs="Times New Roman"/>
+                                <w:noProof/>
+                                <w:sz w:val="24"/>
+                                <w:szCs w:val="24"/>
+                              </w:rPr>
+                            </w:pPr>
+                            <w:r>
+                              <w:rPr>
+                                <w:rFonts w:ascii="Times New Roman" w:hAnsi="Times New Roman" w:cs="Times New Roman"/>
+                                <w:noProof/>
+                                <w:sz w:val="24"/>
+                                <w:szCs w:val="24"/>
+                              </w:rPr>
+                              <w:fldChar w:fldCharType="begin"/>
+                            </w:r>
+                            <w:r>
+                              <w:rPr>
+                                <w:rFonts w:ascii="Times New Roman" w:hAnsi="Times New Roman" w:cs="Times New Roman"/>
+                                <w:noProof/>
+                                <w:sz w:val="24"/>
+                                <w:szCs w:val="24"/>
+                              </w:rPr>
+                              <w:instrText xml:space="preserve"> SEQ ábra \* ARABIC </w:instrText>
+                            </w:r>
+                            <w:r>
+                              <w:rPr>
+                                <w:rFonts w:ascii="Times New Roman" w:hAnsi="Times New Roman" w:cs="Times New Roman"/>
+                                <w:noProof/>
+                                <w:sz w:val="24"/>
+                                <w:szCs w:val="24"/>
+                              </w:rPr>
+                              <w:fldChar w:fldCharType="separate"/>
+                            </w:r>
+                            <w:r>
+                              <w:rPr>
+                                <w:rFonts w:ascii="Times New Roman" w:hAnsi="Times New Roman" w:cs="Times New Roman"/>
+                                <w:noProof/>
+                                <w:sz w:val="24"/>
+                                <w:szCs w:val="24"/>
+                              </w:rPr>
+                              <w:t>1</w:t>
+                            </w:r>
+                            <w:r>
+                              <w:rPr>
+                                <w:rFonts w:ascii="Times New Roman" w:hAnsi="Times New Roman" w:cs="Times New Roman"/>
+                                <w:noProof/>
+                                <w:sz w:val="24"/>
+                                <w:szCs w:val="24"/>
+                              </w:rPr>
+                              <w:fldChar w:fldCharType="end"/>
+                            </w:r>
+                            <w:r>
+                              <w:t>. Hiányzó email cím</w:t>
+                            </w:r>
+                          </w:p>
+                        </w:txbxContent>
+                      </wps:txbx>
+                      <wps:bodyPr rot="0" spcFirstLastPara="0" vertOverflow="overflow" horzOverflow="overflow" vert="horz" wrap="square" lIns="0" tIns="0" rIns="0" bIns="0" numCol="1" spcCol="0" rtlCol="0" fromWordArt="0" anchor="t" anchorCtr="0" forceAA="0" compatLnSpc="1">
+                        <a:prstTxWarp prst="textNoShape">
+                          <a:avLst/>
+                        </a:prstTxWarp>
+                        <a:spAutoFit/>
+                      </wps:bodyPr>
+                    </wps:wsp>
+                  </a:graphicData>
+                </a:graphic>
+              </wp:anchor>
+            </w:drawing>
+          </mc:Choice>
+          <mc:Fallback>
+            <w:pict>
+              <v:shapetype w14:anchorId="35D78A8E" id="_x0000_t202" coordsize="21600,21600" o:spt="202" path="m,l,21600r21600,l21600,xe">
+                <v:stroke joinstyle="miter"/>
+                <v:path gradientshapeok="t" o:connecttype="rect"/>
+              </v:shapetype>
+              <v:shape id="Text Box 1" o:spid="_x0000_s1026" type="#_x0000_t202" style="position:absolute;left:0;text-align:left;margin-left:.6pt;margin-top:271.9pt;width:453pt;height:.05pt;z-index:251665408;visibility:visible;mso-wrap-style:square;mso-wrap-distance-left:9pt;mso-wrap-distance-top:0;mso-wrap-distance-right:9pt;mso-wrap-distance-bottom:0;mso-position-horizontal:absolute;mso-position-horizontal-relative:text;mso-position-vertical:absolute;mso-position-vertical-relative:text;v-text-anchor:top" o:gfxdata="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" stroked="f">
+                <v:textbox style="mso-fit-shape-to-text:t" inset="0,0,0,0">
+                  <w:txbxContent>
+                    <w:p>
+                      <w:pPr>
+                        <w:pStyle w:val="Caption"/>
+                        <w:rPr>
+                          <w:rFonts w:ascii="Times New Roman" w:hAnsi="Times New Roman" w:cs="Times New Roman"/>
+                          <w:noProof/>
+                          <w:sz w:val="24"/>
+                          <w:szCs w:val="24"/>
+                        </w:rPr>
+                      </w:pPr>
+                      <w:r>
+                        <w:rPr>
+                          <w:rFonts w:ascii="Times New Roman" w:hAnsi="Times New Roman" w:cs="Times New Roman"/>
+                          <w:noProof/>
+                          <w:sz w:val="24"/>
+                          <w:szCs w:val="24"/>
+                        </w:rPr>
+                        <w:fldChar w:fldCharType="begin"/>
+                      </w:r>
+                      <w:r>
+                        <w:rPr>
+                          <w:rFonts w:ascii="Times New Roman" w:hAnsi="Times New Roman" w:cs="Times New Roman"/>
+                          <w:noProof/>
+                          <w:sz w:val="24"/>
+                          <w:szCs w:val="24"/>
+                        </w:rPr>
+                        <w:instrText xml:space="preserve"> SEQ ábra \* ARABIC </w:instrText>
+                      </w:r>
+                      <w:r>
+                        <w:rPr>
+                          <w:rFonts w:ascii="Times New Roman" w:hAnsi="Times New Roman" w:cs="Times New Roman"/>
+                          <w:noProof/>
+                          <w:sz w:val="24"/>
+                          <w:szCs w:val="24"/>
+                        </w:rPr>
+                        <w:fldChar w:fldCharType="separate"/>
+                      </w:r>
+                      <w:r>
+                        <w:rPr>
+                          <w:rFonts w:ascii="Times New Roman" w:hAnsi="Times New Roman" w:cs="Times New Roman"/>
+                          <w:noProof/>
+                          <w:sz w:val="24"/>
+                          <w:szCs w:val="24"/>
+                        </w:rPr>
+                        <w:t>1</w:t>
+                      </w:r>
+                      <w:r>
+                        <w:rPr>
+                          <w:rFonts w:ascii="Times New Roman" w:hAnsi="Times New Roman" w:cs="Times New Roman"/>
+                          <w:noProof/>
+                          <w:sz w:val="24"/>
+                          <w:szCs w:val="24"/>
+                        </w:rPr>
+                        <w:fldChar w:fldCharType="end"/>
+                      </w:r>
+                      <w:r>
+                        <w:t>. Hiányzó email cím</w:t>
+                      </w:r>
+                    </w:p>
+                  </w:txbxContent>
+                </v:textbox>
+                <w10:wrap type="topAndBottom"/>
+              </v:shape>
+            </w:pict>
+          </mc:Fallback>
+        </mc:AlternateContent>
+      </w:r>
+      <w:r>
+        <w:rPr>
+          <w:rFonts w:ascii="Times New Roman" w:hAnsi="Times New Roman" w:cs="Times New Roman"/>
+          <w:noProof/>
+          <w:sz w:val="24"/>
+          <w:szCs w:val="24"/>
+        </w:rPr>
         <w:drawing>
           <wp:anchor distT="0" distB="0" distL="114300" distR="114300" simplePos="0" relativeHeight="251661312" behindDoc="0" locked="0" layoutInCell="1" allowOverlap="1" wp14:anchorId="68F08C7B" wp14:editId="3572E7A5">
             <wp:simplePos x="0" y="0"/>
@@ -319,6 +509,204 @@
       </w:pPr>
       <w:r>
         <w:rPr>
+          <w:noProof/>
+        </w:rPr>
+        <mc:AlternateContent>
+          <mc:Choice Requires="wps">
+            <w:drawing>
+              <wp:anchor distT="0" distB="0" distL="114300" distR="114300" simplePos="0" relativeHeight="251667456" behindDoc="0" locked="0" layoutInCell="1" allowOverlap="1" wp14:anchorId="48E691CC" wp14:editId="6AB0AE4C">
+                <wp:simplePos x="0" y="0"/>
+                <wp:positionH relativeFrom="column">
+                  <wp:posOffset>0</wp:posOffset>
+                </wp:positionH>
+                <wp:positionV relativeFrom="paragraph">
+                  <wp:posOffset>3507105</wp:posOffset>
+                </wp:positionV>
+                <wp:extent cx="5762625" cy="635"/>
+                <wp:effectExtent l="0" t="0" r="0" b="0"/>
+                <wp:wrapTopAndBottom/>
+                <wp:docPr id="1847383358" name="Text Box 1"/>
+                <wp:cNvGraphicFramePr/>
+                <a:graphic xmlns:a="http://schemas.openxmlformats.org/drawingml/2006/main">
+                  <a:graphicData uri="http://schemas.microsoft.com/office/word/2010/wordprocessingShape">
+                    <wps:wsp>
+                      <wps:cNvSpPr txBox="1"/>
+                      <wps:spPr>
+                        <a:xfrm>
+                          <a:off x="0" y="0"/>
+                          <a:ext cx="5762625" cy="635"/>
+                        </a:xfrm>
+                        <a:prstGeom prst="rect">
+                          <a:avLst/>
+                        </a:prstGeom>
+                        <a:solidFill>
+                          <a:prstClr val="white"/>
+                        </a:solidFill>
+                        <a:ln>
+                          <a:noFill/>
+                        </a:ln>
+                      </wps:spPr>
+                      <wps:txbx>
+                        <w:txbxContent>
+                          <w:p>
+                            <w:pPr>
+                              <w:pStyle w:val="Caption"/>
+                              <w:rPr>
+                                <w:rFonts w:ascii="Times New Roman" w:hAnsi="Times New Roman" w:cs="Times New Roman"/>
+                                <w:noProof/>
+                                <w:sz w:val="24"/>
+                                <w:szCs w:val="24"/>
+                              </w:rPr>
+                            </w:pPr>
+                            <w:r>
+                              <w:rPr>
+                                <w:rFonts w:ascii="Times New Roman" w:hAnsi="Times New Roman" w:cs="Times New Roman"/>
+                                <w:noProof/>
+                                <w:sz w:val="24"/>
+                                <w:szCs w:val="24"/>
+                              </w:rPr>
+                              <w:fldChar w:fldCharType="begin"/>
+                            </w:r>
+                            <w:r>
+                              <w:rPr>
+                                <w:rFonts w:ascii="Times New Roman" w:hAnsi="Times New Roman" w:cs="Times New Roman"/>
+                                <w:noProof/>
+                                <w:sz w:val="24"/>
+                                <w:szCs w:val="24"/>
+                              </w:rPr>
+                              <w:instrText xml:space="preserve"> SEQ ábra \* ARABIC </w:instrText>
+                            </w:r>
+                            <w:r>
+                              <w:rPr>
+                                <w:rFonts w:ascii="Times New Roman" w:hAnsi="Times New Roman" w:cs="Times New Roman"/>
+                                <w:noProof/>
+                                <w:sz w:val="24"/>
+                                <w:szCs w:val="24"/>
+                              </w:rPr>
+                              <w:fldChar w:fldCharType="separate"/>
+                            </w:r>
+                            <w:r>
+                              <w:rPr>
+                                <w:rFonts w:ascii="Times New Roman" w:hAnsi="Times New Roman" w:cs="Times New Roman"/>
+                                <w:noProof/>
+                                <w:sz w:val="24"/>
+                                <w:szCs w:val="24"/>
+                              </w:rPr>
+                              <w:t>2</w:t>
+                            </w:r>
+                            <w:r>
+                              <w:rPr>
+                                <w:rFonts w:ascii="Times New Roman" w:hAnsi="Times New Roman" w:cs="Times New Roman"/>
+                                <w:noProof/>
+                                <w:sz w:val="24"/>
+                                <w:szCs w:val="24"/>
+                              </w:rPr>
+                              <w:fldChar w:fldCharType="end"/>
+                            </w:r>
+                            <w:r>
+                              <w:t xml:space="preserve">. </w:t>
+                            </w:r>
+                            <w:r>
+                              <w:t>Hiányzó jelszó</w:t>
+                            </w:r>
+                            <w:r>
+                              <w:t xml:space="preserve"> újra</w:t>
+                            </w:r>
+                          </w:p>
+                        </w:txbxContent>
+                      </wps:txbx>
+                      <wps:bodyPr rot="0" spcFirstLastPara="0" vertOverflow="overflow" horzOverflow="overflow" vert="horz" wrap="square" lIns="0" tIns="0" rIns="0" bIns="0" numCol="1" spcCol="0" rtlCol="0" fromWordArt="0" anchor="t" anchorCtr="0" forceAA="0" compatLnSpc="1">
+                        <a:prstTxWarp prst="textNoShape">
+                          <a:avLst/>
+                        </a:prstTxWarp>
+                        <a:spAutoFit/>
+                      </wps:bodyPr>
+                    </wps:wsp>
+                  </a:graphicData>
+                </a:graphic>
+              </wp:anchor>
+            </w:drawing>
+          </mc:Choice>
+          <mc:Fallback>
+            <w:pict>
+              <v:shape w14:anchorId="48E691CC" id="_x0000_s1027" type="#_x0000_t202" style="position:absolute;left:0;text-align:left;margin-left:0;margin-top:276.15pt;width:453.75pt;height:.05pt;z-index:251667456;visibility:visible;mso-wrap-style:square;mso-wrap-distance-left:9pt;mso-wrap-distance-top:0;mso-wrap-distance-right:9pt;mso-wrap-distance-bottom:0;mso-position-horizontal:absolute;mso-position-horizontal-relative:text;mso-position-vertical:absolute;mso-position-vertical-relative:text;v-text-anchor:top" o:gfxdata="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" stroked="f">
+                <v:textbox style="mso-fit-shape-to-text:t" inset="0,0,0,0">
+                  <w:txbxContent>
+                    <w:p>
+                      <w:pPr>
+                        <w:pStyle w:val="Caption"/>
+                        <w:rPr>
+                          <w:rFonts w:ascii="Times New Roman" w:hAnsi="Times New Roman" w:cs="Times New Roman"/>
+                          <w:noProof/>
+                          <w:sz w:val="24"/>
+                          <w:szCs w:val="24"/>
+                        </w:rPr>
+                      </w:pPr>
+                      <w:r>
+                        <w:rPr>
+                          <w:rFonts w:ascii="Times New Roman" w:hAnsi="Times New Roman" w:cs="Times New Roman"/>
+                          <w:noProof/>
+                          <w:sz w:val="24"/>
+                          <w:szCs w:val="24"/>
+                        </w:rPr>
+                        <w:fldChar w:fldCharType="begin"/>
+                      </w:r>
+                      <w:r>
+                        <w:rPr>
+                          <w:rFonts w:ascii="Times New Roman" w:hAnsi="Times New Roman" w:cs="Times New Roman"/>
+                          <w:noProof/>
+                          <w:sz w:val="24"/>
+                          <w:szCs w:val="24"/>
+                        </w:rPr>
+                        <w:instrText xml:space="preserve"> SEQ ábra \* ARABIC </w:instrText>
+                      </w:r>
+                      <w:r>
+                        <w:rPr>
+                          <w:rFonts w:ascii="Times New Roman" w:hAnsi="Times New Roman" w:cs="Times New Roman"/>
+                          <w:noProof/>
+                          <w:sz w:val="24"/>
+                          <w:szCs w:val="24"/>
+                        </w:rPr>
+                        <w:fldChar w:fldCharType="separate"/>
+                      </w:r>
+                      <w:r>
+                        <w:rPr>
+                          <w:rFonts w:ascii="Times New Roman" w:hAnsi="Times New Roman" w:cs="Times New Roman"/>
+                          <w:noProof/>
+                          <w:sz w:val="24"/>
+                          <w:szCs w:val="24"/>
+                        </w:rPr>
+                        <w:t>2</w:t>
+                      </w:r>
+                      <w:r>
+                        <w:rPr>
+                          <w:rFonts w:ascii="Times New Roman" w:hAnsi="Times New Roman" w:cs="Times New Roman"/>
+                          <w:noProof/>
+                          <w:sz w:val="24"/>
+                          <w:szCs w:val="24"/>
+                        </w:rPr>
+                        <w:fldChar w:fldCharType="end"/>
+                      </w:r>
+                      <w:r>
+                        <w:t xml:space="preserve">. </w:t>
+                      </w:r>
+                      <w:r>
+                        <w:t>Hiányzó jelszó</w:t>
+                      </w:r>
+                      <w:r>
+                        <w:t xml:space="preserve"> újra</w:t>
+                      </w:r>
+                    </w:p>
+                  </w:txbxContent>
+                </v:textbox>
+                <w10:wrap type="topAndBottom"/>
+              </v:shape>
+            </w:pict>
+          </mc:Fallback>
+        </mc:AlternateContent>
+      </w:r>
+      <w:r>
+        <w:rPr>
           <w:rFonts w:ascii="Times New Roman" w:hAnsi="Times New Roman" w:cs="Times New Roman"/>
           <w:noProof/>
           <w:sz w:val="24"/>
@@ -421,12 +809,198 @@
       </w:pPr>
       <w:r>
         <w:rPr>
-          <w:rFonts w:ascii="Times New Roman" w:hAnsi="Times New Roman" w:cs="Times New Roman"/>
           <w:noProof/>
-          <w:sz w:val="24"/>
-          <w:szCs w:val="24"/>
         </w:rPr>
         <w:lastRenderedPageBreak/>
+        <mc:AlternateContent>
+          <mc:Choice Requires="wps">
+            <w:drawing>
+              <wp:anchor distT="0" distB="0" distL="114300" distR="114300" simplePos="0" relativeHeight="251669504" behindDoc="0" locked="0" layoutInCell="1" allowOverlap="1" wp14:anchorId="79D7C343" wp14:editId="1EF14AA3">
+                <wp:simplePos x="0" y="0"/>
+                <wp:positionH relativeFrom="column">
+                  <wp:posOffset>7620</wp:posOffset>
+                </wp:positionH>
+                <wp:positionV relativeFrom="paragraph">
+                  <wp:posOffset>3081655</wp:posOffset>
+                </wp:positionV>
+                <wp:extent cx="5753100" cy="635"/>
+                <wp:effectExtent l="0" t="0" r="0" b="0"/>
+                <wp:wrapTopAndBottom/>
+                <wp:docPr id="1638297249" name="Text Box 1"/>
+                <wp:cNvGraphicFramePr/>
+                <a:graphic xmlns:a="http://schemas.openxmlformats.org/drawingml/2006/main">
+                  <a:graphicData uri="http://schemas.microsoft.com/office/word/2010/wordprocessingShape">
+                    <wps:wsp>
+                      <wps:cNvSpPr txBox="1"/>
+                      <wps:spPr>
+                        <a:xfrm>
+                          <a:off x="0" y="0"/>
+                          <a:ext cx="5753100" cy="635"/>
+                        </a:xfrm>
+                        <a:prstGeom prst="rect">
+                          <a:avLst/>
+                        </a:prstGeom>
+                        <a:solidFill>
+                          <a:prstClr val="white"/>
+                        </a:solidFill>
+                        <a:ln>
+                          <a:noFill/>
+                        </a:ln>
+                      </wps:spPr>
+                      <wps:txbx>
+                        <w:txbxContent>
+                          <w:p>
+                            <w:pPr>
+                              <w:pStyle w:val="Caption"/>
+                              <w:rPr>
+                                <w:rFonts w:ascii="Times New Roman" w:hAnsi="Times New Roman" w:cs="Times New Roman"/>
+                                <w:noProof/>
+                                <w:sz w:val="24"/>
+                                <w:szCs w:val="24"/>
+                              </w:rPr>
+                            </w:pPr>
+                            <w:r>
+                              <w:rPr>
+                                <w:rFonts w:ascii="Times New Roman" w:hAnsi="Times New Roman" w:cs="Times New Roman"/>
+                                <w:noProof/>
+                                <w:sz w:val="24"/>
+                                <w:szCs w:val="24"/>
+                              </w:rPr>
+                              <w:fldChar w:fldCharType="begin"/>
+                            </w:r>
+                            <w:r>
+                              <w:rPr>
+                                <w:rFonts w:ascii="Times New Roman" w:hAnsi="Times New Roman" w:cs="Times New Roman"/>
+                                <w:noProof/>
+                                <w:sz w:val="24"/>
+                                <w:szCs w:val="24"/>
+                              </w:rPr>
+                              <w:instrText xml:space="preserve"> SEQ ábra \* ARABIC </w:instrText>
+                            </w:r>
+                            <w:r>
+                              <w:rPr>
+                                <w:rFonts w:ascii="Times New Roman" w:hAnsi="Times New Roman" w:cs="Times New Roman"/>
+                                <w:noProof/>
+                                <w:sz w:val="24"/>
+                                <w:szCs w:val="24"/>
+                              </w:rPr>
+                              <w:fldChar w:fldCharType="separate"/>
+                            </w:r>
+                            <w:r>
+                              <w:rPr>
+                                <w:rFonts w:ascii="Times New Roman" w:hAnsi="Times New Roman" w:cs="Times New Roman"/>
+                                <w:noProof/>
+                                <w:sz w:val="24"/>
+                                <w:szCs w:val="24"/>
+                              </w:rPr>
+                              <w:t>3</w:t>
+                            </w:r>
+                            <w:r>
+                              <w:rPr>
+                                <w:rFonts w:ascii="Times New Roman" w:hAnsi="Times New Roman" w:cs="Times New Roman"/>
+                                <w:noProof/>
+                                <w:sz w:val="24"/>
+                                <w:szCs w:val="24"/>
+                              </w:rPr>
+                              <w:fldChar w:fldCharType="end"/>
+                            </w:r>
+                            <w:r>
+                              <w:t>. Hiányzó jelszavak</w:t>
+                            </w:r>
+                          </w:p>
+                        </w:txbxContent>
+                      </wps:txbx>
+                      <wps:bodyPr rot="0" spcFirstLastPara="0" vertOverflow="overflow" horzOverflow="overflow" vert="horz" wrap="square" lIns="0" tIns="0" rIns="0" bIns="0" numCol="1" spcCol="0" rtlCol="0" fromWordArt="0" anchor="t" anchorCtr="0" forceAA="0" compatLnSpc="1">
+                        <a:prstTxWarp prst="textNoShape">
+                          <a:avLst/>
+                        </a:prstTxWarp>
+                        <a:spAutoFit/>
+                      </wps:bodyPr>
+                    </wps:wsp>
+                  </a:graphicData>
+                </a:graphic>
+              </wp:anchor>
+            </w:drawing>
+          </mc:Choice>
+          <mc:Fallback>
+            <w:pict>
+              <v:shape w14:anchorId="79D7C343" id="_x0000_s1028" type="#_x0000_t202" style="position:absolute;left:0;text-align:left;margin-left:.6pt;margin-top:242.65pt;width:453pt;height:.05pt;z-index:251669504;visibility:visible;mso-wrap-style:square;mso-wrap-distance-left:9pt;mso-wrap-distance-top:0;mso-wrap-distance-right:9pt;mso-wrap-distance-bottom:0;mso-position-horizontal:absolute;mso-position-horizontal-relative:text;mso-position-vertical:absolute;mso-position-vertical-relative:text;v-text-anchor:top" o:gfxdata="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" stroked="f">
+                <v:textbox style="mso-fit-shape-to-text:t" inset="0,0,0,0">
+                  <w:txbxContent>
+                    <w:p>
+                      <w:pPr>
+                        <w:pStyle w:val="Caption"/>
+                        <w:rPr>
+                          <w:rFonts w:ascii="Times New Roman" w:hAnsi="Times New Roman" w:cs="Times New Roman"/>
+                          <w:noProof/>
+                          <w:sz w:val="24"/>
+                          <w:szCs w:val="24"/>
+                        </w:rPr>
+                      </w:pPr>
+                      <w:r>
+                        <w:rPr>
+                          <w:rFonts w:ascii="Times New Roman" w:hAnsi="Times New Roman" w:cs="Times New Roman"/>
+                          <w:noProof/>
+                          <w:sz w:val="24"/>
+                          <w:szCs w:val="24"/>
+                        </w:rPr>
+                        <w:fldChar w:fldCharType="begin"/>
+                      </w:r>
+                      <w:r>
+                        <w:rPr>
+                          <w:rFonts w:ascii="Times New Roman" w:hAnsi="Times New Roman" w:cs="Times New Roman"/>
+                          <w:noProof/>
+                          <w:sz w:val="24"/>
+                          <w:szCs w:val="24"/>
+                        </w:rPr>
+                        <w:instrText xml:space="preserve"> SEQ ábra \* ARABIC </w:instrText>
+                      </w:r>
+                      <w:r>
+                        <w:rPr>
+                          <w:rFonts w:ascii="Times New Roman" w:hAnsi="Times New Roman" w:cs="Times New Roman"/>
+                          <w:noProof/>
+                          <w:sz w:val="24"/>
+                          <w:szCs w:val="24"/>
+                        </w:rPr>
+                        <w:fldChar w:fldCharType="separate"/>
+                      </w:r>
+                      <w:r>
+                        <w:rPr>
+                          <w:rFonts w:ascii="Times New Roman" w:hAnsi="Times New Roman" w:cs="Times New Roman"/>
+                          <w:noProof/>
+                          <w:sz w:val="24"/>
+                          <w:szCs w:val="24"/>
+                        </w:rPr>
+                        <w:t>3</w:t>
+                      </w:r>
+                      <w:r>
+                        <w:rPr>
+                          <w:rFonts w:ascii="Times New Roman" w:hAnsi="Times New Roman" w:cs="Times New Roman"/>
+                          <w:noProof/>
+                          <w:sz w:val="24"/>
+                          <w:szCs w:val="24"/>
+                        </w:rPr>
+                        <w:fldChar w:fldCharType="end"/>
+                      </w:r>
+                      <w:r>
+                        <w:t>. Hiányzó jelszavak</w:t>
+                      </w:r>
+                    </w:p>
+                  </w:txbxContent>
+                </v:textbox>
+                <w10:wrap type="topAndBottom"/>
+              </v:shape>
+            </w:pict>
+          </mc:Fallback>
+        </mc:AlternateContent>
+      </w:r>
+      <w:r>
+        <w:rPr>
+          <w:rFonts w:ascii="Times New Roman" w:hAnsi="Times New Roman" w:cs="Times New Roman"/>
+          <w:noProof/>
+          <w:sz w:val="24"/>
+          <w:szCs w:val="24"/>
+        </w:rPr>
         <w:drawing>
           <wp:anchor distT="0" distB="0" distL="114300" distR="114300" simplePos="0" relativeHeight="251659264" behindDoc="0" locked="0" layoutInCell="1" allowOverlap="1" wp14:anchorId="604C7671" wp14:editId="19A7F157">
             <wp:simplePos x="0" y="0"/>
@@ -529,6 +1103,192 @@
       </w:pPr>
       <w:r>
         <w:rPr>
+          <w:noProof/>
+        </w:rPr>
+        <mc:AlternateContent>
+          <mc:Choice Requires="wps">
+            <w:drawing>
+              <wp:anchor distT="0" distB="0" distL="114300" distR="114300" simplePos="0" relativeHeight="251671552" behindDoc="0" locked="0" layoutInCell="1" allowOverlap="1" wp14:anchorId="1D99449A" wp14:editId="09F1A2EE">
+                <wp:simplePos x="0" y="0"/>
+                <wp:positionH relativeFrom="column">
+                  <wp:posOffset>7620</wp:posOffset>
+                </wp:positionH>
+                <wp:positionV relativeFrom="paragraph">
+                  <wp:posOffset>3126740</wp:posOffset>
+                </wp:positionV>
+                <wp:extent cx="5753100" cy="635"/>
+                <wp:effectExtent l="0" t="0" r="0" b="0"/>
+                <wp:wrapTopAndBottom/>
+                <wp:docPr id="2054235084" name="Text Box 1"/>
+                <wp:cNvGraphicFramePr/>
+                <a:graphic xmlns:a="http://schemas.openxmlformats.org/drawingml/2006/main">
+                  <a:graphicData uri="http://schemas.microsoft.com/office/word/2010/wordprocessingShape">
+                    <wps:wsp>
+                      <wps:cNvSpPr txBox="1"/>
+                      <wps:spPr>
+                        <a:xfrm>
+                          <a:off x="0" y="0"/>
+                          <a:ext cx="5753100" cy="635"/>
+                        </a:xfrm>
+                        <a:prstGeom prst="rect">
+                          <a:avLst/>
+                        </a:prstGeom>
+                        <a:solidFill>
+                          <a:prstClr val="white"/>
+                        </a:solidFill>
+                        <a:ln>
+                          <a:noFill/>
+                        </a:ln>
+                      </wps:spPr>
+                      <wps:txbx>
+                        <w:txbxContent>
+                          <w:p>
+                            <w:pPr>
+                              <w:pStyle w:val="Caption"/>
+                              <w:rPr>
+                                <w:rFonts w:ascii="Times New Roman" w:hAnsi="Times New Roman" w:cs="Times New Roman"/>
+                                <w:noProof/>
+                                <w:sz w:val="24"/>
+                                <w:szCs w:val="24"/>
+                              </w:rPr>
+                            </w:pPr>
+                            <w:r>
+                              <w:rPr>
+                                <w:rFonts w:ascii="Times New Roman" w:hAnsi="Times New Roman" w:cs="Times New Roman"/>
+                                <w:noProof/>
+                                <w:sz w:val="24"/>
+                                <w:szCs w:val="24"/>
+                              </w:rPr>
+                              <w:fldChar w:fldCharType="begin"/>
+                            </w:r>
+                            <w:r>
+                              <w:rPr>
+                                <w:rFonts w:ascii="Times New Roman" w:hAnsi="Times New Roman" w:cs="Times New Roman"/>
+                                <w:noProof/>
+                                <w:sz w:val="24"/>
+                                <w:szCs w:val="24"/>
+                              </w:rPr>
+                              <w:instrText xml:space="preserve"> SEQ ábra \* ARABIC </w:instrText>
+                            </w:r>
+                            <w:r>
+                              <w:rPr>
+                                <w:rFonts w:ascii="Times New Roman" w:hAnsi="Times New Roman" w:cs="Times New Roman"/>
+                                <w:noProof/>
+                                <w:sz w:val="24"/>
+                                <w:szCs w:val="24"/>
+                              </w:rPr>
+                              <w:fldChar w:fldCharType="separate"/>
+                            </w:r>
+                            <w:r>
+                              <w:rPr>
+                                <w:rFonts w:ascii="Times New Roman" w:hAnsi="Times New Roman" w:cs="Times New Roman"/>
+                                <w:noProof/>
+                                <w:sz w:val="24"/>
+                                <w:szCs w:val="24"/>
+                              </w:rPr>
+                              <w:t>4</w:t>
+                            </w:r>
+                            <w:r>
+                              <w:rPr>
+                                <w:rFonts w:ascii="Times New Roman" w:hAnsi="Times New Roman" w:cs="Times New Roman"/>
+                                <w:noProof/>
+                                <w:sz w:val="24"/>
+                                <w:szCs w:val="24"/>
+                              </w:rPr>
+                              <w:fldChar w:fldCharType="end"/>
+                            </w:r>
+                            <w:r>
+                              <w:t>. Hiányzó emai cím a bejelentkezésnél</w:t>
+                            </w:r>
+                          </w:p>
+                        </w:txbxContent>
+                      </wps:txbx>
+                      <wps:bodyPr rot="0" spcFirstLastPara="0" vertOverflow="overflow" horzOverflow="overflow" vert="horz" wrap="square" lIns="0" tIns="0" rIns="0" bIns="0" numCol="1" spcCol="0" rtlCol="0" fromWordArt="0" anchor="t" anchorCtr="0" forceAA="0" compatLnSpc="1">
+                        <a:prstTxWarp prst="textNoShape">
+                          <a:avLst/>
+                        </a:prstTxWarp>
+                        <a:spAutoFit/>
+                      </wps:bodyPr>
+                    </wps:wsp>
+                  </a:graphicData>
+                </a:graphic>
+              </wp:anchor>
+            </w:drawing>
+          </mc:Choice>
+          <mc:Fallback>
+            <w:pict>
+              <v:shape w14:anchorId="1D99449A" id="_x0000_s1029" type="#_x0000_t202" style="position:absolute;left:0;text-align:left;margin-left:.6pt;margin-top:246.2pt;width:453pt;height:.05pt;z-index:251671552;visibility:visible;mso-wrap-style:square;mso-wrap-distance-left:9pt;mso-wrap-distance-top:0;mso-wrap-distance-right:9pt;mso-wrap-distance-bottom:0;mso-position-horizontal:absolute;mso-position-horizontal-relative:text;mso-position-vertical:absolute;mso-position-vertical-relative:text;v-text-anchor:top" o:gfxdata="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" stroked="f">
+                <v:textbox style="mso-fit-shape-to-text:t" inset="0,0,0,0">
+                  <w:txbxContent>
+                    <w:p>
+                      <w:pPr>
+                        <w:pStyle w:val="Caption"/>
+                        <w:rPr>
+                          <w:rFonts w:ascii="Times New Roman" w:hAnsi="Times New Roman" w:cs="Times New Roman"/>
+                          <w:noProof/>
+                          <w:sz w:val="24"/>
+                          <w:szCs w:val="24"/>
+                        </w:rPr>
+                      </w:pPr>
+                      <w:r>
+                        <w:rPr>
+                          <w:rFonts w:ascii="Times New Roman" w:hAnsi="Times New Roman" w:cs="Times New Roman"/>
+                          <w:noProof/>
+                          <w:sz w:val="24"/>
+                          <w:szCs w:val="24"/>
+                        </w:rPr>
+                        <w:fldChar w:fldCharType="begin"/>
+                      </w:r>
+                      <w:r>
+                        <w:rPr>
+                          <w:rFonts w:ascii="Times New Roman" w:hAnsi="Times New Roman" w:cs="Times New Roman"/>
+                          <w:noProof/>
+                          <w:sz w:val="24"/>
+                          <w:szCs w:val="24"/>
+                        </w:rPr>
+                        <w:instrText xml:space="preserve"> SEQ ábra \* ARABIC </w:instrText>
+                      </w:r>
+                      <w:r>
+                        <w:rPr>
+                          <w:rFonts w:ascii="Times New Roman" w:hAnsi="Times New Roman" w:cs="Times New Roman"/>
+                          <w:noProof/>
+                          <w:sz w:val="24"/>
+                          <w:szCs w:val="24"/>
+                        </w:rPr>
+                        <w:fldChar w:fldCharType="separate"/>
+                      </w:r>
+                      <w:r>
+                        <w:rPr>
+                          <w:rFonts w:ascii="Times New Roman" w:hAnsi="Times New Roman" w:cs="Times New Roman"/>
+                          <w:noProof/>
+                          <w:sz w:val="24"/>
+                          <w:szCs w:val="24"/>
+                        </w:rPr>
+                        <w:t>4</w:t>
+                      </w:r>
+                      <w:r>
+                        <w:rPr>
+                          <w:rFonts w:ascii="Times New Roman" w:hAnsi="Times New Roman" w:cs="Times New Roman"/>
+                          <w:noProof/>
+                          <w:sz w:val="24"/>
+                          <w:szCs w:val="24"/>
+                        </w:rPr>
+                        <w:fldChar w:fldCharType="end"/>
+                      </w:r>
+                      <w:r>
+                        <w:t>. Hiányzó emai cím a bejelentkezésnél</w:t>
+                      </w:r>
+                    </w:p>
+                  </w:txbxContent>
+                </v:textbox>
+                <w10:wrap type="topAndBottom"/>
+              </v:shape>
+            </w:pict>
+          </mc:Fallback>
+        </mc:AlternateContent>
+      </w:r>
+      <w:r>
+        <w:rPr>
           <w:rFonts w:ascii="Times New Roman" w:hAnsi="Times New Roman" w:cs="Times New Roman"/>
           <w:noProof/>
           <w:sz w:val="24"/>
@@ -702,6 +1462,188 @@
           <w:szCs w:val="24"/>
         </w:rPr>
         <w:t>:</w:t>
+      </w:r>
+      <w:r>
+        <w:rPr>
+          <w:noProof/>
+        </w:rPr>
+        <mc:AlternateContent>
+          <mc:Choice Requires="wps">
+            <w:drawing>
+              <wp:anchor distT="0" distB="0" distL="114300" distR="114300" simplePos="0" relativeHeight="251673600" behindDoc="0" locked="0" layoutInCell="1" allowOverlap="1" wp14:anchorId="12E94423" wp14:editId="49657599">
+                <wp:simplePos x="0" y="0"/>
+                <wp:positionH relativeFrom="column">
+                  <wp:posOffset>951865</wp:posOffset>
+                </wp:positionH>
+                <wp:positionV relativeFrom="paragraph">
+                  <wp:posOffset>3066415</wp:posOffset>
+                </wp:positionV>
+                <wp:extent cx="3856990" cy="635"/>
+                <wp:effectExtent l="0" t="0" r="0" b="0"/>
+                <wp:wrapTopAndBottom/>
+                <wp:docPr id="491149883" name="Text Box 1"/>
+                <wp:cNvGraphicFramePr/>
+                <a:graphic xmlns:a="http://schemas.openxmlformats.org/drawingml/2006/main">
+                  <a:graphicData uri="http://schemas.microsoft.com/office/word/2010/wordprocessingShape">
+                    <wps:wsp>
+                      <wps:cNvSpPr txBox="1"/>
+                      <wps:spPr>
+                        <a:xfrm>
+                          <a:off x="0" y="0"/>
+                          <a:ext cx="3856990" cy="635"/>
+                        </a:xfrm>
+                        <a:prstGeom prst="rect">
+                          <a:avLst/>
+                        </a:prstGeom>
+                        <a:solidFill>
+                          <a:prstClr val="white"/>
+                        </a:solidFill>
+                        <a:ln>
+                          <a:noFill/>
+                        </a:ln>
+                      </wps:spPr>
+                      <wps:txbx>
+                        <w:txbxContent>
+                          <w:p>
+                            <w:pPr>
+                              <w:pStyle w:val="Caption"/>
+                              <w:rPr>
+                                <w:rFonts w:ascii="Times New Roman" w:hAnsi="Times New Roman" w:cs="Times New Roman"/>
+                                <w:sz w:val="24"/>
+                                <w:szCs w:val="24"/>
+                              </w:rPr>
+                            </w:pPr>
+                            <w:r>
+                              <w:rPr>
+                                <w:rFonts w:ascii="Times New Roman" w:hAnsi="Times New Roman" w:cs="Times New Roman"/>
+                                <w:sz w:val="24"/>
+                                <w:szCs w:val="24"/>
+                              </w:rPr>
+                              <w:fldChar w:fldCharType="begin"/>
+                            </w:r>
+                            <w:r>
+                              <w:rPr>
+                                <w:rFonts w:ascii="Times New Roman" w:hAnsi="Times New Roman" w:cs="Times New Roman"/>
+                                <w:sz w:val="24"/>
+                                <w:szCs w:val="24"/>
+                              </w:rPr>
+                              <w:instrText xml:space="preserve"> SEQ ábra \* ARABIC </w:instrText>
+                            </w:r>
+                            <w:r>
+                              <w:rPr>
+                                <w:rFonts w:ascii="Times New Roman" w:hAnsi="Times New Roman" w:cs="Times New Roman"/>
+                                <w:sz w:val="24"/>
+                                <w:szCs w:val="24"/>
+                              </w:rPr>
+                              <w:fldChar w:fldCharType="separate"/>
+                            </w:r>
+                            <w:r>
+                              <w:rPr>
+                                <w:rFonts w:ascii="Times New Roman" w:hAnsi="Times New Roman" w:cs="Times New Roman"/>
+                                <w:noProof/>
+                                <w:sz w:val="24"/>
+                                <w:szCs w:val="24"/>
+                              </w:rPr>
+                              <w:t>5</w:t>
+                            </w:r>
+                            <w:r>
+                              <w:rPr>
+                                <w:rFonts w:ascii="Times New Roman" w:hAnsi="Times New Roman" w:cs="Times New Roman"/>
+                                <w:sz w:val="24"/>
+                                <w:szCs w:val="24"/>
+                              </w:rPr>
+                              <w:fldChar w:fldCharType="end"/>
+                            </w:r>
+                            <w:r>
+                              <w:t xml:space="preserve">. </w:t>
+                            </w:r>
+                            <w:r>
+                              <w:t>Bejelentkezett állapot</w:t>
+                            </w:r>
+                          </w:p>
+                        </w:txbxContent>
+                      </wps:txbx>
+                      <wps:bodyPr rot="0" spcFirstLastPara="0" vertOverflow="overflow" horzOverflow="overflow" vert="horz" wrap="square" lIns="0" tIns="0" rIns="0" bIns="0" numCol="1" spcCol="0" rtlCol="0" fromWordArt="0" anchor="t" anchorCtr="0" forceAA="0" compatLnSpc="1">
+                        <a:prstTxWarp prst="textNoShape">
+                          <a:avLst/>
+                        </a:prstTxWarp>
+                        <a:spAutoFit/>
+                      </wps:bodyPr>
+                    </wps:wsp>
+                  </a:graphicData>
+                </a:graphic>
+              </wp:anchor>
+            </w:drawing>
+          </mc:Choice>
+          <mc:Fallback>
+            <w:pict>
+              <v:shape w14:anchorId="12E94423" id="_x0000_s1030" type="#_x0000_t202" style="position:absolute;left:0;text-align:left;margin-left:74.95pt;margin-top:241.45pt;width:303.7pt;height:.05pt;z-index:251673600;visibility:visible;mso-wrap-style:square;mso-wrap-distance-left:9pt;mso-wrap-distance-top:0;mso-wrap-distance-right:9pt;mso-wrap-distance-bottom:0;mso-position-horizontal:absolute;mso-position-horizontal-relative:text;mso-position-vertical:absolute;mso-position-vertical-relative:text;v-text-anchor:top" o:gfxdata="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" stroked="f">
+                <v:textbox style="mso-fit-shape-to-text:t" inset="0,0,0,0">
+                  <w:txbxContent>
+                    <w:p>
+                      <w:pPr>
+                        <w:pStyle w:val="Caption"/>
+                        <w:rPr>
+                          <w:rFonts w:ascii="Times New Roman" w:hAnsi="Times New Roman" w:cs="Times New Roman"/>
+                          <w:sz w:val="24"/>
+                          <w:szCs w:val="24"/>
+                        </w:rPr>
+                      </w:pPr>
+                      <w:r>
+                        <w:rPr>
+                          <w:rFonts w:ascii="Times New Roman" w:hAnsi="Times New Roman" w:cs="Times New Roman"/>
+                          <w:sz w:val="24"/>
+                          <w:szCs w:val="24"/>
+                        </w:rPr>
+                        <w:fldChar w:fldCharType="begin"/>
+                      </w:r>
+                      <w:r>
+                        <w:rPr>
+                          <w:rFonts w:ascii="Times New Roman" w:hAnsi="Times New Roman" w:cs="Times New Roman"/>
+                          <w:sz w:val="24"/>
+                          <w:szCs w:val="24"/>
+                        </w:rPr>
+                        <w:instrText xml:space="preserve"> SEQ ábra \* ARABIC </w:instrText>
+                      </w:r>
+                      <w:r>
+                        <w:rPr>
+                          <w:rFonts w:ascii="Times New Roman" w:hAnsi="Times New Roman" w:cs="Times New Roman"/>
+                          <w:sz w:val="24"/>
+                          <w:szCs w:val="24"/>
+                        </w:rPr>
+                        <w:fldChar w:fldCharType="separate"/>
+                      </w:r>
+                      <w:r>
+                        <w:rPr>
+                          <w:rFonts w:ascii="Times New Roman" w:hAnsi="Times New Roman" w:cs="Times New Roman"/>
+                          <w:noProof/>
+                          <w:sz w:val="24"/>
+                          <w:szCs w:val="24"/>
+                        </w:rPr>
+                        <w:t>5</w:t>
+                      </w:r>
+                      <w:r>
+                        <w:rPr>
+                          <w:rFonts w:ascii="Times New Roman" w:hAnsi="Times New Roman" w:cs="Times New Roman"/>
+                          <w:sz w:val="24"/>
+                          <w:szCs w:val="24"/>
+                        </w:rPr>
+                        <w:fldChar w:fldCharType="end"/>
+                      </w:r>
+                      <w:r>
+                        <w:t xml:space="preserve">. </w:t>
+                      </w:r>
+                      <w:r>
+                        <w:t>Bejelentkezett állapot</w:t>
+                      </w:r>
+                    </w:p>
+                  </w:txbxContent>
+                </v:textbox>
+                <w10:wrap type="topAndBottom"/>
+              </v:shape>
+            </w:pict>
+          </mc:Fallback>
+        </mc:AlternateContent>
       </w:r>
       <w:r>
         <w:rPr>
@@ -1534,6 +2476,25 @@
       <w:contextualSpacing/>
     </w:pPr>
   </w:style>
+  <w:style w:type="paragraph" w:styleId="Caption">
+    <w:name w:val="caption"/>
+    <w:basedOn w:val="Normal"/>
+    <w:next w:val="Normal"/>
+    <w:uiPriority w:val="35"/>
+    <w:unhideWhenUsed/>
+    <w:qFormat/>
+    <w:rsid w:val="000A25A4"/>
+    <w:pPr>
+      <w:spacing w:after="200" w:line="240" w:lineRule="auto"/>
+    </w:pPr>
+    <w:rPr>
+      <w:i/>
+      <w:iCs/>
+      <w:color w:val="44546A" w:themeColor="text2"/>
+      <w:sz w:val="18"/>
+      <w:szCs w:val="18"/>
+    </w:rPr>
+  </w:style>
 </w:styles>
 </file>
 

</xml_diff>